<commit_message>
wersja pdf dokumentu - format ramki
</commit_message>
<xml_diff>
--- a/_DOCS/__format_ramki.docx
+++ b/_DOCS/__format_ramki.docx
@@ -2,6 +2,8 @@
 <file path=word/document.xml><?xml version="1.0" encoding="utf-8"?>
 <w:document xmlns:wpc="http://schemas.microsoft.com/office/word/2010/wordprocessingCanvas" xmlns:mc="http://schemas.openxmlformats.org/markup-compatibility/2006" xmlns:o="urn:schemas-microsoft-com:office:office" xmlns:r="http://schemas.openxmlformats.org/officeDocument/2006/relationships" xmlns:m="http://schemas.openxmlformats.org/officeDocument/2006/math" xmlns:v="urn:schemas-microsoft-com:vml" xmlns:wp14="http://schemas.microsoft.com/office/word/2010/wordprocessingDrawing" xmlns:wp="http://schemas.openxmlformats.org/drawingml/2006/wordprocessingDrawing" xmlns:w10="urn:schemas-microsoft-com:office:word" xmlns:w="http://schemas.openxmlformats.org/wordprocessingml/2006/main" xmlns:w14="http://schemas.microsoft.com/office/word/2010/wordml" xmlns:w15="http://schemas.microsoft.com/office/word/2012/wordml" xmlns:wpg="http://schemas.microsoft.com/office/word/2010/wordprocessingGroup" xmlns:wpi="http://schemas.microsoft.com/office/word/2010/wordprocessingInk" xmlns:wne="http://schemas.microsoft.com/office/word/2006/wordml" xmlns:wps="http://schemas.microsoft.com/office/word/2010/wordprocessingShape" mc:Ignorable="w14 w15 wp14">
   <w:body>
+    <w:bookmarkStart w:id="0" w:name="_GoBack" w:displacedByCustomXml="next"/>
+    <w:bookmarkEnd w:id="0" w:displacedByCustomXml="next"/>
     <w:sdt>
       <w:sdtPr>
         <w:id w:val="312143908"/>
@@ -10,6 +12,7 @@
           <w:docPartUnique/>
         </w:docPartObj>
       </w:sdtPr>
+      <w:sdtEndPr/>
       <w:sdtContent>
         <w:p/>
         <w:tbl>
@@ -44,6 +47,7 @@
                 <w:dataBinding w:prefixMappings="xmlns:ns0='http://schemas.openxmlformats.org/officeDocument/2006/extended-properties'" w:xpath="/ns0:Properties[1]/ns0:Company[1]" w:storeItemID="{6668398D-A668-4E3E-A5EB-62B293D839F1}"/>
                 <w:text/>
               </w:sdtPr>
+              <w:sdtEndPr/>
               <w:sdtContent>
                 <w:tc>
                   <w:tcPr>
@@ -63,13 +67,41 @@
                         <w:sz w:val="24"/>
                       </w:rPr>
                     </w:pPr>
+                    <w:proofErr w:type="spellStart"/>
                     <w:r>
                       <w:rPr>
                         <w:color w:val="365F91" w:themeColor="accent1" w:themeShade="BF"/>
                         <w:sz w:val="24"/>
                         <w:szCs w:val="24"/>
                       </w:rPr>
-                      <w:t>Instytut Elektroniki PŁ</w:t>
+                      <w:t>Instytut</w:t>
+                    </w:r>
+                    <w:proofErr w:type="spellEnd"/>
+                    <w:r>
+                      <w:rPr>
+                        <w:color w:val="365F91" w:themeColor="accent1" w:themeShade="BF"/>
+                        <w:sz w:val="24"/>
+                        <w:szCs w:val="24"/>
+                      </w:rPr>
+                      <w:t xml:space="preserve"> </w:t>
+                    </w:r>
+                    <w:proofErr w:type="spellStart"/>
+                    <w:r>
+                      <w:rPr>
+                        <w:color w:val="365F91" w:themeColor="accent1" w:themeShade="BF"/>
+                        <w:sz w:val="24"/>
+                        <w:szCs w:val="24"/>
+                      </w:rPr>
+                      <w:t>Elektroniki</w:t>
+                    </w:r>
+                    <w:proofErr w:type="spellEnd"/>
+                    <w:r>
+                      <w:rPr>
+                        <w:color w:val="365F91" w:themeColor="accent1" w:themeShade="BF"/>
+                        <w:sz w:val="24"/>
+                        <w:szCs w:val="24"/>
+                      </w:rPr>
+                      <w:t xml:space="preserve"> PŁ</w:t>
                     </w:r>
                   </w:p>
                 </w:tc>
@@ -97,6 +129,7 @@
                   <w:dataBinding w:prefixMappings="xmlns:ns0='http://schemas.openxmlformats.org/package/2006/metadata/core-properties' xmlns:ns1='http://purl.org/dc/elements/1.1/'" w:xpath="/ns0:coreProperties[1]/ns1:title[1]" w:storeItemID="{6C3C8BC8-F283-45AE-878A-BAB7291924A1}"/>
                   <w:text/>
                 </w:sdtPr>
+                <w:sdtEndPr/>
                 <w:sdtContent>
                   <w:p>
                     <w:pPr>
@@ -139,6 +172,7 @@
                 <w:dataBinding w:prefixMappings="xmlns:ns0='http://schemas.openxmlformats.org/package/2006/metadata/core-properties' xmlns:ns1='http://purl.org/dc/elements/1.1/'" w:xpath="/ns0:coreProperties[1]/ns1:subject[1]" w:storeItemID="{6C3C8BC8-F283-45AE-878A-BAB7291924A1}"/>
                 <w:text/>
               </w:sdtPr>
+              <w:sdtEndPr/>
               <w:sdtContent>
                 <w:tc>
                   <w:tcPr>
@@ -158,13 +192,41 @@
                         <w:sz w:val="24"/>
                       </w:rPr>
                     </w:pPr>
+                    <w:proofErr w:type="spellStart"/>
                     <w:r>
                       <w:rPr>
                         <w:color w:val="365F91" w:themeColor="accent1" w:themeShade="BF"/>
                         <w:sz w:val="24"/>
                         <w:szCs w:val="24"/>
                       </w:rPr>
-                      <w:t xml:space="preserve">Protokół danych </w:t>
+                      <w:t>Protokół</w:t>
+                    </w:r>
+                    <w:proofErr w:type="spellEnd"/>
+                    <w:r>
+                      <w:rPr>
+                        <w:color w:val="365F91" w:themeColor="accent1" w:themeShade="BF"/>
+                        <w:sz w:val="24"/>
+                        <w:szCs w:val="24"/>
+                      </w:rPr>
+                      <w:t xml:space="preserve"> </w:t>
+                    </w:r>
+                    <w:proofErr w:type="spellStart"/>
+                    <w:r>
+                      <w:rPr>
+                        <w:color w:val="365F91" w:themeColor="accent1" w:themeShade="BF"/>
+                        <w:sz w:val="24"/>
+                        <w:szCs w:val="24"/>
+                      </w:rPr>
+                      <w:t>danych</w:t>
+                    </w:r>
+                    <w:proofErr w:type="spellEnd"/>
+                    <w:r>
+                      <w:rPr>
+                        <w:color w:val="365F91" w:themeColor="accent1" w:themeShade="BF"/>
+                        <w:sz w:val="24"/>
+                        <w:szCs w:val="24"/>
+                      </w:rPr>
+                      <w:t xml:space="preserve"> </w:t>
                     </w:r>
                     <w:r>
                       <w:rPr>
@@ -216,6 +278,7 @@
                   <w:dataBinding w:prefixMappings="xmlns:ns0='http://schemas.openxmlformats.org/package/2006/metadata/core-properties' xmlns:ns1='http://purl.org/dc/elements/1.1/'" w:xpath="/ns0:coreProperties[1]/ns1:creator[1]" w:storeItemID="{6C3C8BC8-F283-45AE-878A-BAB7291924A1}"/>
                   <w:text/>
                 </w:sdtPr>
+                <w:sdtEndPr/>
                 <w:sdtContent>
                   <w:p>
                     <w:pPr>
@@ -267,8 +330,6 @@
                   </w:rPr>
                   <w:t xml:space="preserve">V1.0, </w:t>
                 </w:r>
-                <w:bookmarkStart w:id="0" w:name="_GoBack"/>
-                <w:bookmarkEnd w:id="0"/>
                 <w:r>
                   <w:rPr>
                     <w:color w:val="4F81BD" w:themeColor="accent1"/>
@@ -654,8 +715,45 @@
         </w:rPr>
         <w:t xml:space="preserve">W projekcie wykorzystano protokół o zmiennej długości pakietów danych. </w:t>
       </w:r>
-      <w:r>
-        <w:t>Każda ramka sformatowana jest w następujący sposób:</w:t>
+      <w:proofErr w:type="spellStart"/>
+      <w:r>
+        <w:t>Każda</w:t>
+      </w:r>
+      <w:proofErr w:type="spellEnd"/>
+      <w:r>
+        <w:t xml:space="preserve"> </w:t>
+      </w:r>
+      <w:proofErr w:type="spellStart"/>
+      <w:r>
+        <w:t>ramka</w:t>
+      </w:r>
+      <w:proofErr w:type="spellEnd"/>
+      <w:r>
+        <w:t xml:space="preserve"> </w:t>
+      </w:r>
+      <w:proofErr w:type="spellStart"/>
+      <w:r>
+        <w:t>sformatowana</w:t>
+      </w:r>
+      <w:proofErr w:type="spellEnd"/>
+      <w:r>
+        <w:t xml:space="preserve"> jest w </w:t>
+      </w:r>
+      <w:proofErr w:type="spellStart"/>
+      <w:r>
+        <w:t>następujący</w:t>
+      </w:r>
+      <w:proofErr w:type="spellEnd"/>
+      <w:r>
+        <w:t xml:space="preserve"> </w:t>
+      </w:r>
+      <w:proofErr w:type="spellStart"/>
+      <w:r>
+        <w:t>sposób</w:t>
+      </w:r>
+      <w:proofErr w:type="spellEnd"/>
+      <w:r>
+        <w:t>:</w:t>
       </w:r>
     </w:p>
     <w:p>
@@ -1295,15 +1393,7 @@
                 <w:color w:val="A6A6A6" w:themeColor="background1" w:themeShade="A6"/>
                 <w:sz w:val="16"/>
               </w:rPr>
-              <w:t>0x</w:t>
-            </w:r>
-            <w:r>
-              <w:rPr>
-                <w:b/>
-                <w:color w:val="A6A6A6" w:themeColor="background1" w:themeShade="A6"/>
-                <w:sz w:val="16"/>
-              </w:rPr>
-              <w:t>XX</w:t>
+              <w:t>0xXX</w:t>
             </w:r>
           </w:p>
         </w:tc>
@@ -1653,8 +1743,13 @@
       <w:pPr>
         <w:pStyle w:val="Bezodstpw"/>
       </w:pPr>
-      <w:r>
-        <w:t>Gdzie:</w:t>
+      <w:proofErr w:type="spellStart"/>
+      <w:r>
+        <w:t>Gdzie</w:t>
+      </w:r>
+      <w:proofErr w:type="spellEnd"/>
+      <w:r>
+        <w:t>:</w:t>
       </w:r>
     </w:p>
     <w:p>
@@ -1686,8 +1781,17 @@
           <w:i/>
           <w:lang w:val="pl-PL"/>
         </w:rPr>
-        <w:t>Start Of Frame</w:t>
-      </w:r>
+        <w:t xml:space="preserve">Start Of </w:t>
+      </w:r>
+      <w:proofErr w:type="spellStart"/>
+      <w:r>
+        <w:rPr>
+          <w:i/>
+          <w:lang w:val="pl-PL"/>
+        </w:rPr>
+        <w:t>Frame</w:t>
+      </w:r>
+      <w:proofErr w:type="spellEnd"/>
       <w:r>
         <w:rPr>
           <w:lang w:val="pl-PL"/>
@@ -1731,6 +1835,7 @@
         </w:rPr>
         <w:t xml:space="preserve"> (</w:t>
       </w:r>
+      <w:proofErr w:type="spellStart"/>
       <w:r>
         <w:rPr>
           <w:i/>
@@ -1738,6 +1843,7 @@
         </w:rPr>
         <w:t>Address</w:t>
       </w:r>
+      <w:proofErr w:type="spellEnd"/>
       <w:r>
         <w:rPr>
           <w:lang w:val="pl-PL"/>
@@ -1793,6 +1899,7 @@
         </w:rPr>
         <w:t xml:space="preserve"> (</w:t>
       </w:r>
+      <w:proofErr w:type="spellStart"/>
       <w:r>
         <w:rPr>
           <w:i/>
@@ -1800,6 +1907,7 @@
         </w:rPr>
         <w:t>Command</w:t>
       </w:r>
+      <w:proofErr w:type="spellEnd"/>
       <w:r>
         <w:rPr>
           <w:lang w:val="pl-PL"/>
@@ -1943,13 +2051,47 @@
         </w:rPr>
         <w:t xml:space="preserve"> (</w:t>
       </w:r>
+      <w:proofErr w:type="spellStart"/>
       <w:r>
         <w:rPr>
           <w:i/>
           <w:lang w:val="pl-PL"/>
         </w:rPr>
-        <w:t>Cyclic Redundancy Check</w:t>
-      </w:r>
+        <w:t>Cyclic</w:t>
+      </w:r>
+      <w:proofErr w:type="spellEnd"/>
+      <w:r>
+        <w:rPr>
+          <w:i/>
+          <w:lang w:val="pl-PL"/>
+        </w:rPr>
+        <w:t xml:space="preserve"> </w:t>
+      </w:r>
+      <w:proofErr w:type="spellStart"/>
+      <w:r>
+        <w:rPr>
+          <w:i/>
+          <w:lang w:val="pl-PL"/>
+        </w:rPr>
+        <w:t>Redundancy</w:t>
+      </w:r>
+      <w:proofErr w:type="spellEnd"/>
+      <w:r>
+        <w:rPr>
+          <w:i/>
+          <w:lang w:val="pl-PL"/>
+        </w:rPr>
+        <w:t xml:space="preserve"> </w:t>
+      </w:r>
+      <w:proofErr w:type="spellStart"/>
+      <w:r>
+        <w:rPr>
+          <w:i/>
+          <w:lang w:val="pl-PL"/>
+        </w:rPr>
+        <w:t>Check</w:t>
+      </w:r>
+      <w:proofErr w:type="spellEnd"/>
       <w:r>
         <w:rPr>
           <w:lang w:val="pl-PL"/>
@@ -1999,21 +2141,39 @@
           <w:rFonts w:ascii="Courier New" w:hAnsi="Courier New" w:cs="Courier New"/>
           <w:lang w:val="en-GB"/>
         </w:rPr>
-        <w:t>uint8_t</w:t>
-      </w:r>
+        <w:t xml:space="preserve">uint8_t _crc8_ccitt_update (uint8_t </w:t>
+      </w:r>
+      <w:proofErr w:type="spellStart"/>
       <w:r>
         <w:rPr>
           <w:rFonts w:ascii="Courier New" w:hAnsi="Courier New" w:cs="Courier New"/>
           <w:lang w:val="en-GB"/>
         </w:rPr>
-        <w:t xml:space="preserve"> </w:t>
-      </w:r>
+        <w:t>inCrc</w:t>
+      </w:r>
+      <w:proofErr w:type="spellEnd"/>
       <w:r>
         <w:rPr>
           <w:rFonts w:ascii="Courier New" w:hAnsi="Courier New" w:cs="Courier New"/>
           <w:lang w:val="en-GB"/>
         </w:rPr>
-        <w:t>_crc8_ccitt_update (uint8_t inCrc, uint8_t inData)</w:t>
+        <w:t xml:space="preserve">, uint8_t </w:t>
+      </w:r>
+      <w:proofErr w:type="spellStart"/>
+      <w:r>
+        <w:rPr>
+          <w:rFonts w:ascii="Courier New" w:hAnsi="Courier New" w:cs="Courier New"/>
+          <w:lang w:val="en-GB"/>
+        </w:rPr>
+        <w:t>inData</w:t>
+      </w:r>
+      <w:proofErr w:type="spellEnd"/>
+      <w:r>
+        <w:rPr>
+          <w:rFonts w:ascii="Courier New" w:hAnsi="Courier New" w:cs="Courier New"/>
+          <w:lang w:val="en-GB"/>
+        </w:rPr>
+        <w:t>)</w:t>
       </w:r>
     </w:p>
     <w:p>
@@ -2047,7 +2207,23 @@
           <w:rFonts w:ascii="Courier New" w:hAnsi="Courier New" w:cs="Courier New"/>
           <w:lang w:val="en-GB"/>
         </w:rPr>
-        <w:t xml:space="preserve">    uint8_t   i;</w:t>
+        <w:t xml:space="preserve">    uint8_t   </w:t>
+      </w:r>
+      <w:proofErr w:type="spellStart"/>
+      <w:r>
+        <w:rPr>
+          <w:rFonts w:ascii="Courier New" w:hAnsi="Courier New" w:cs="Courier New"/>
+          <w:lang w:val="en-GB"/>
+        </w:rPr>
+        <w:t>i</w:t>
+      </w:r>
+      <w:proofErr w:type="spellEnd"/>
+      <w:r>
+        <w:rPr>
+          <w:rFonts w:ascii="Courier New" w:hAnsi="Courier New" w:cs="Courier New"/>
+          <w:lang w:val="en-GB"/>
+        </w:rPr>
+        <w:t>;</w:t>
       </w:r>
     </w:p>
     <w:p>
@@ -2091,7 +2267,39 @@
           <w:rFonts w:ascii="Courier New" w:hAnsi="Courier New" w:cs="Courier New"/>
           <w:lang w:val="en-GB"/>
         </w:rPr>
-        <w:t xml:space="preserve">    data = inCrc ^ inData;</w:t>
+        <w:t xml:space="preserve">    data = </w:t>
+      </w:r>
+      <w:proofErr w:type="spellStart"/>
+      <w:r>
+        <w:rPr>
+          <w:rFonts w:ascii="Courier New" w:hAnsi="Courier New" w:cs="Courier New"/>
+          <w:lang w:val="en-GB"/>
+        </w:rPr>
+        <w:t>inCrc</w:t>
+      </w:r>
+      <w:proofErr w:type="spellEnd"/>
+      <w:r>
+        <w:rPr>
+          <w:rFonts w:ascii="Courier New" w:hAnsi="Courier New" w:cs="Courier New"/>
+          <w:lang w:val="en-GB"/>
+        </w:rPr>
+        <w:t xml:space="preserve"> ^ </w:t>
+      </w:r>
+      <w:proofErr w:type="spellStart"/>
+      <w:r>
+        <w:rPr>
+          <w:rFonts w:ascii="Courier New" w:hAnsi="Courier New" w:cs="Courier New"/>
+          <w:lang w:val="en-GB"/>
+        </w:rPr>
+        <w:t>inData</w:t>
+      </w:r>
+      <w:proofErr w:type="spellEnd"/>
+      <w:r>
+        <w:rPr>
+          <w:rFonts w:ascii="Courier New" w:hAnsi="Courier New" w:cs="Courier New"/>
+          <w:lang w:val="en-GB"/>
+        </w:rPr>
+        <w:t>;</w:t>
       </w:r>
     </w:p>
     <w:p>
@@ -2118,20 +2326,68 @@
           <w:rFonts w:ascii="Courier New" w:hAnsi="Courier New" w:cs="Courier New"/>
           <w:lang w:val="en-GB"/>
         </w:rPr>
-        <w:t xml:space="preserve">    for ( i = 0; i &lt; 8; i++ )</w:t>
-      </w:r>
+        <w:t xml:space="preserve">    for ( </w:t>
+      </w:r>
+      <w:proofErr w:type="spellStart"/>
       <w:r>
         <w:rPr>
           <w:rFonts w:ascii="Courier New" w:hAnsi="Courier New" w:cs="Courier New"/>
           <w:lang w:val="en-GB"/>
         </w:rPr>
-        <w:t xml:space="preserve"> </w:t>
-      </w:r>
+        <w:t>i</w:t>
+      </w:r>
+      <w:proofErr w:type="spellEnd"/>
       <w:r>
         <w:rPr>
           <w:rFonts w:ascii="Courier New" w:hAnsi="Courier New" w:cs="Courier New"/>
           <w:lang w:val="en-GB"/>
         </w:rPr>
+        <w:t xml:space="preserve"> = 0; </w:t>
+      </w:r>
+      <w:proofErr w:type="spellStart"/>
+      <w:r>
+        <w:rPr>
+          <w:rFonts w:ascii="Courier New" w:hAnsi="Courier New" w:cs="Courier New"/>
+          <w:lang w:val="en-GB"/>
+        </w:rPr>
+        <w:t>i</w:t>
+      </w:r>
+      <w:proofErr w:type="spellEnd"/>
+      <w:r>
+        <w:rPr>
+          <w:rFonts w:ascii="Courier New" w:hAnsi="Courier New" w:cs="Courier New"/>
+          <w:lang w:val="en-GB"/>
+        </w:rPr>
+        <w:t xml:space="preserve"> &lt; 8; </w:t>
+      </w:r>
+      <w:proofErr w:type="spellStart"/>
+      <w:r>
+        <w:rPr>
+          <w:rFonts w:ascii="Courier New" w:hAnsi="Courier New" w:cs="Courier New"/>
+          <w:lang w:val="en-GB"/>
+        </w:rPr>
+        <w:t>i</w:t>
+      </w:r>
+      <w:proofErr w:type="spellEnd"/>
+      <w:r>
+        <w:rPr>
+          <w:rFonts w:ascii="Courier New" w:hAnsi="Courier New" w:cs="Courier New"/>
+          <w:lang w:val="en-GB"/>
+        </w:rPr>
+        <w:t>++ )</w:t>
+      </w:r>
+      <w:r>
+        <w:rPr>
+          <w:rFonts w:ascii="Courier New" w:hAnsi="Courier New" w:cs="Courier New"/>
+          <w:lang w:val="en-GB"/>
+        </w:rPr>
+        <w:t xml:space="preserve"> </w:t>
+      </w:r>
+      <w:r>
+        <w:rPr>
+          <w:rFonts w:ascii="Courier New" w:hAnsi="Courier New" w:cs="Courier New"/>
+          <w:lang w:val="en-GB"/>
+        </w:rPr>
         <w:t>{</w:t>
       </w:r>
     </w:p>
@@ -2207,8 +2463,17 @@
           <w:rFonts w:ascii="Courier New" w:hAnsi="Courier New" w:cs="Courier New"/>
           <w:lang w:val="pl-PL"/>
         </w:rPr>
-        <w:t>} else</w:t>
-      </w:r>
+        <w:t xml:space="preserve">} </w:t>
+      </w:r>
+      <w:proofErr w:type="spellStart"/>
+      <w:r>
+        <w:rPr>
+          <w:rFonts w:ascii="Courier New" w:hAnsi="Courier New" w:cs="Courier New"/>
+          <w:lang w:val="pl-PL"/>
+        </w:rPr>
+        <w:t>else</w:t>
+      </w:r>
+      <w:proofErr w:type="spellEnd"/>
       <w:r>
         <w:rPr>
           <w:rFonts w:ascii="Courier New" w:hAnsi="Courier New" w:cs="Courier New"/>
@@ -3367,19 +3632,7 @@
       <w:bookmarkStart w:id="2" w:name="_Toc535576541"/>
       <w:r>
         <w:lastRenderedPageBreak/>
-        <w:t>K</w:t>
-      </w:r>
-      <w:r>
-        <w:t>las</w:t>
-      </w:r>
-      <w:r>
-        <w:t>y</w:t>
-      </w:r>
-      <w:r>
-        <w:t xml:space="preserve"> urządzeń</w:t>
-      </w:r>
-      <w:r>
-        <w:t xml:space="preserve"> i pula adresowa systemu</w:t>
+        <w:t>Klasy urządzeń i pula adresowa systemu</w:t>
       </w:r>
       <w:bookmarkEnd w:id="2"/>
     </w:p>
@@ -3693,6 +3946,7 @@
               <w:dataBinding w:prefixMappings="xmlns:ns0='http://purl.org/dc/elements/1.1/' xmlns:ns1='http://schemas.openxmlformats.org/package/2006/metadata/core-properties' " w:xpath="/ns1:coreProperties[1]/ns0:title[1]" w:storeItemID="{6C3C8BC8-F283-45AE-878A-BAB7291924A1}"/>
               <w:text/>
             </w:sdtPr>
+            <w:sdtEndPr/>
             <w:sdtContent>
               <w:r>
                 <w:rPr>
@@ -5110,10 +5364,11 @@
   </w:font>
   <w:font w:name="Segoe UI">
     <w:panose1 w:val="020B0502040204020203"/>
-    <w:charset w:val="EE"/>
+    <w:charset w:val="00"/>
     <w:family w:val="swiss"/>
+    <w:notTrueType/>
     <w:pitch w:val="variable"/>
-    <w:sig w:usb0="E4002EFF" w:usb1="C000E47F" w:usb2="00000009" w:usb3="00000000" w:csb0="000001FF" w:csb1="00000000"/>
+    <w:sig w:usb0="00000003" w:usb1="00000000" w:usb2="00000000" w:usb3="00000000" w:csb0="00000001" w:csb1="00000000"/>
   </w:font>
   <w:font w:name="Calibri Light">
     <w:panose1 w:val="020F0302020204030204"/>
@@ -5145,6 +5400,7 @@
     <w:rsid w:val="008D2258"/>
     <w:rsid w:val="00953197"/>
     <w:rsid w:val="00B61407"/>
+    <w:rsid w:val="00D310D3"/>
     <w:rsid w:val="00D52AFD"/>
     <w:rsid w:val="00E945DD"/>
     <w:rsid w:val="00FF32A6"/>
@@ -5964,7 +6220,7 @@
 </file>
 
 <file path=customXml/itemProps2.xml><?xml version="1.0" encoding="utf-8"?>
-<ds:datastoreItem xmlns:ds="http://schemas.openxmlformats.org/officeDocument/2006/customXml" ds:itemID="{AEAF6A4F-F84B-46B2-AE28-BE81328A6A9B}">
+<ds:datastoreItem xmlns:ds="http://schemas.openxmlformats.org/officeDocument/2006/customXml" ds:itemID="{600BAC8F-D372-4227-985A-5B1F722C903A}">
   <ds:schemaRefs>
     <ds:schemaRef ds:uri="http://schemas.openxmlformats.org/officeDocument/2006/bibliography"/>
   </ds:schemaRefs>

</xml_diff>